<commit_message>
add dispathcer regulation efficiencty
</commit_message>
<xml_diff>
--- a/Diplom.docx
+++ b/Diplom.docx
@@ -8,6 +8,14 @@
         <w:ind w:left="10" w:right="57" w:hanging="10"/>
         <w:jc w:val="center"/>
       </w:pPr>
+      <w:r>
+        <w:rPr>
+          <w:rFonts w:ascii="Times New Roman" w:eastAsia="Times New Roman" w:hAnsi="Times New Roman" w:cs="Times New Roman"/>
+          <w:b/>
+          <w:sz w:val="26"/>
+        </w:rPr>
+        <w:t xml:space="preserve"> </w:t>
+      </w:r>
       <w:r>
         <w:rPr>
           <w:rFonts w:ascii="Times New Roman" w:eastAsia="Times New Roman" w:hAnsi="Times New Roman" w:cs="Times New Roman"/>
@@ -601,8 +609,17 @@
           <w:rFonts w:ascii="Times New Roman" w:eastAsia="Times New Roman" w:hAnsi="Times New Roman" w:cs="Times New Roman"/>
           <w:sz w:val="16"/>
         </w:rPr>
-        <w:t>(бакалавр, магистр)*</w:t>
-      </w:r>
+        <w:t xml:space="preserve">(бакалавр, </w:t>
+      </w:r>
+      <w:proofErr w:type="gramStart"/>
+      <w:r>
+        <w:rPr>
+          <w:rFonts w:ascii="Times New Roman" w:eastAsia="Times New Roman" w:hAnsi="Times New Roman" w:cs="Times New Roman"/>
+          <w:sz w:val="16"/>
+        </w:rPr>
+        <w:t>магистр)*</w:t>
+      </w:r>
+      <w:proofErr w:type="gramEnd"/>
       <w:r>
         <w:rPr>
           <w:rFonts w:ascii="Times New Roman" w:eastAsia="Times New Roman" w:hAnsi="Times New Roman" w:cs="Times New Roman"/>
@@ -709,7 +726,23 @@
           <w:sz w:val="16"/>
         </w:rPr>
         <w:tab/>
-        <w:t xml:space="preserve">(Фамилия, И., О.,  ученое звание, степень) </w:t>
+        <w:t>(Фамилия, И., О.</w:t>
+      </w:r>
+      <w:proofErr w:type="gramStart"/>
+      <w:r>
+        <w:rPr>
+          <w:rFonts w:ascii="Times New Roman" w:eastAsia="Times New Roman" w:hAnsi="Times New Roman" w:cs="Times New Roman"/>
+          <w:sz w:val="16"/>
+        </w:rPr>
+        <w:t>,  ученое</w:t>
+      </w:r>
+      <w:proofErr w:type="gramEnd"/>
+      <w:r>
+        <w:rPr>
+          <w:rFonts w:ascii="Times New Roman" w:eastAsia="Times New Roman" w:hAnsi="Times New Roman" w:cs="Times New Roman"/>
+          <w:sz w:val="16"/>
+        </w:rPr>
+        <w:t xml:space="preserve"> звание, степень) </w:t>
       </w:r>
       <w:r>
         <w:rPr>
@@ -888,7 +921,23 @@
           <w:rFonts w:ascii="Times New Roman" w:eastAsia="Times New Roman" w:hAnsi="Times New Roman" w:cs="Times New Roman"/>
           <w:sz w:val="16"/>
         </w:rPr>
-        <w:t xml:space="preserve">(Фамилия, И.О.,  ученое звание, степень)  </w:t>
+        <w:t>(Фамилия, И.О.</w:t>
+      </w:r>
+      <w:proofErr w:type="gramStart"/>
+      <w:r>
+        <w:rPr>
+          <w:rFonts w:ascii="Times New Roman" w:eastAsia="Times New Roman" w:hAnsi="Times New Roman" w:cs="Times New Roman"/>
+          <w:sz w:val="16"/>
+        </w:rPr>
+        <w:t>,  ученое</w:t>
+      </w:r>
+      <w:proofErr w:type="gramEnd"/>
+      <w:r>
+        <w:rPr>
+          <w:rFonts w:ascii="Times New Roman" w:eastAsia="Times New Roman" w:hAnsi="Times New Roman" w:cs="Times New Roman"/>
+          <w:sz w:val="16"/>
+        </w:rPr>
+        <w:t xml:space="preserve"> звание, степень)  </w:t>
       </w:r>
       <w:r>
         <w:rPr>
@@ -922,7 +971,23 @@
           <w:rFonts w:ascii="Times New Roman" w:eastAsia="Times New Roman" w:hAnsi="Times New Roman" w:cs="Times New Roman"/>
           <w:sz w:val="24"/>
         </w:rPr>
-        <w:t xml:space="preserve">“_____”__________________ 20 ____г. </w:t>
+        <w:t>“____</w:t>
+      </w:r>
+      <w:proofErr w:type="gramStart"/>
+      <w:r>
+        <w:rPr>
+          <w:rFonts w:ascii="Times New Roman" w:eastAsia="Times New Roman" w:hAnsi="Times New Roman" w:cs="Times New Roman"/>
+          <w:sz w:val="24"/>
+        </w:rPr>
+        <w:t>_”_</w:t>
+      </w:r>
+      <w:proofErr w:type="gramEnd"/>
+      <w:r>
+        <w:rPr>
+          <w:rFonts w:ascii="Times New Roman" w:eastAsia="Times New Roman" w:hAnsi="Times New Roman" w:cs="Times New Roman"/>
+          <w:sz w:val="24"/>
+        </w:rPr>
+        <w:t xml:space="preserve">_________________ 20 ____г. </w:t>
       </w:r>
     </w:p>
     <w:p>
@@ -1030,6 +1095,7 @@
         <w:t xml:space="preserve"> </w:t>
       </w:r>
       <w:proofErr w:type="spellStart"/>
+      <w:proofErr w:type="gramStart"/>
       <w:r>
         <w:rPr>
           <w:rFonts w:ascii="Times New Roman" w:eastAsia="Times New Roman" w:hAnsi="Times New Roman" w:cs="Times New Roman"/>
@@ -1037,6 +1103,7 @@
         </w:rPr>
         <w:t>Д.А.</w:t>
       </w:r>
+      <w:proofErr w:type="gramEnd"/>
       <w:r>
         <w:rPr>
           <w:rFonts w:ascii="Times New Roman" w:eastAsia="Times New Roman" w:hAnsi="Times New Roman" w:cs="Times New Roman"/>
@@ -1133,14 +1200,30 @@
           <w:rFonts w:ascii="Times New Roman" w:eastAsia="Times New Roman" w:hAnsi="Times New Roman" w:cs="Times New Roman"/>
           <w:sz w:val="24"/>
         </w:rPr>
-        <w:t>Прикладная математика и информатика,</w:t>
-      </w:r>
-      <w:r>
-        <w:rPr>
-          <w:rFonts w:ascii="Times New Roman" w:eastAsia="Times New Roman" w:hAnsi="Times New Roman" w:cs="Times New Roman"/>
-          <w:sz w:val="24"/>
-        </w:rPr>
-        <w:t xml:space="preserve">_ </w:t>
+        <w:t xml:space="preserve">Прикладная математика и </w:t>
+      </w:r>
+      <w:proofErr w:type="gramStart"/>
+      <w:r>
+        <w:rPr>
+          <w:rFonts w:ascii="Times New Roman" w:eastAsia="Times New Roman" w:hAnsi="Times New Roman" w:cs="Times New Roman"/>
+          <w:sz w:val="24"/>
+        </w:rPr>
+        <w:t>информатика,</w:t>
+      </w:r>
+      <w:r>
+        <w:rPr>
+          <w:rFonts w:ascii="Times New Roman" w:eastAsia="Times New Roman" w:hAnsi="Times New Roman" w:cs="Times New Roman"/>
+          <w:sz w:val="24"/>
+        </w:rPr>
+        <w:t>_</w:t>
+      </w:r>
+      <w:proofErr w:type="gramEnd"/>
+      <w:r>
+        <w:rPr>
+          <w:rFonts w:ascii="Times New Roman" w:eastAsia="Times New Roman" w:hAnsi="Times New Roman" w:cs="Times New Roman"/>
+          <w:sz w:val="24"/>
+        </w:rPr>
+        <w:t xml:space="preserve"> </w:t>
       </w:r>
     </w:p>
     <w:p>
@@ -1249,7 +1332,23 @@
           <w:sz w:val="16"/>
         </w:rPr>
         <w:tab/>
-        <w:t xml:space="preserve">(Фамилия, И., О.,  ученое звание, степень) </w:t>
+        <w:t>(Фамилия, И., О.</w:t>
+      </w:r>
+      <w:proofErr w:type="gramStart"/>
+      <w:r>
+        <w:rPr>
+          <w:rFonts w:ascii="Times New Roman" w:eastAsia="Times New Roman" w:hAnsi="Times New Roman" w:cs="Times New Roman"/>
+          <w:sz w:val="16"/>
+        </w:rPr>
+        <w:t>,  ученое</w:t>
+      </w:r>
+      <w:proofErr w:type="gramEnd"/>
+      <w:r>
+        <w:rPr>
+          <w:rFonts w:ascii="Times New Roman" w:eastAsia="Times New Roman" w:hAnsi="Times New Roman" w:cs="Times New Roman"/>
+          <w:sz w:val="16"/>
+        </w:rPr>
+        <w:t xml:space="preserve"> звание, степень) </w:t>
       </w:r>
       <w:r>
         <w:rPr>
@@ -1334,7 +1433,23 @@
           <w:sz w:val="16"/>
         </w:rPr>
         <w:tab/>
-        <w:t xml:space="preserve">(Фамилия, И., О.,  ученое звание, степень) </w:t>
+        <w:t>(Фамилия, И., О.</w:t>
+      </w:r>
+      <w:proofErr w:type="gramStart"/>
+      <w:r>
+        <w:rPr>
+          <w:rFonts w:ascii="Times New Roman" w:eastAsia="Times New Roman" w:hAnsi="Times New Roman" w:cs="Times New Roman"/>
+          <w:sz w:val="16"/>
+        </w:rPr>
+        <w:t>,  ученое</w:t>
+      </w:r>
+      <w:proofErr w:type="gramEnd"/>
+      <w:r>
+        <w:rPr>
+          <w:rFonts w:ascii="Times New Roman" w:eastAsia="Times New Roman" w:hAnsi="Times New Roman" w:cs="Times New Roman"/>
+          <w:sz w:val="16"/>
+        </w:rPr>
+        <w:t xml:space="preserve"> звание, степень) </w:t>
       </w:r>
       <w:r>
         <w:rPr>
@@ -1399,7 +1514,23 @@
           <w:rFonts w:ascii="Times New Roman" w:eastAsia="Times New Roman" w:hAnsi="Times New Roman" w:cs="Times New Roman"/>
           <w:sz w:val="24"/>
         </w:rPr>
-        <w:t xml:space="preserve">ВКР принята  “____”________________________20 ____г. </w:t>
+        <w:t xml:space="preserve">ВКР </w:t>
+      </w:r>
+      <w:proofErr w:type="gramStart"/>
+      <w:r>
+        <w:rPr>
+          <w:rFonts w:ascii="Times New Roman" w:eastAsia="Times New Roman" w:hAnsi="Times New Roman" w:cs="Times New Roman"/>
+          <w:sz w:val="24"/>
+        </w:rPr>
+        <w:t>принята  “</w:t>
+      </w:r>
+      <w:proofErr w:type="gramEnd"/>
+      <w:r>
+        <w:rPr>
+          <w:rFonts w:ascii="Times New Roman" w:eastAsia="Times New Roman" w:hAnsi="Times New Roman" w:cs="Times New Roman"/>
+          <w:sz w:val="24"/>
+        </w:rPr>
+        <w:t xml:space="preserve">____”________________________20 ____г. </w:t>
       </w:r>
     </w:p>
     <w:p>
@@ -1474,7 +1605,23 @@
           <w:rFonts w:ascii="Times New Roman" w:eastAsia="Times New Roman" w:hAnsi="Times New Roman" w:cs="Times New Roman"/>
           <w:sz w:val="24"/>
         </w:rPr>
-        <w:t xml:space="preserve">Дата защиты “____”________________________20 ____г. </w:t>
+        <w:t>Дата защиты “___</w:t>
+      </w:r>
+      <w:proofErr w:type="gramStart"/>
+      <w:r>
+        <w:rPr>
+          <w:rFonts w:ascii="Times New Roman" w:eastAsia="Times New Roman" w:hAnsi="Times New Roman" w:cs="Times New Roman"/>
+          <w:sz w:val="24"/>
+        </w:rPr>
+        <w:t>_”_</w:t>
+      </w:r>
+      <w:proofErr w:type="gramEnd"/>
+      <w:r>
+        <w:rPr>
+          <w:rFonts w:ascii="Times New Roman" w:eastAsia="Times New Roman" w:hAnsi="Times New Roman" w:cs="Times New Roman"/>
+          <w:sz w:val="24"/>
+        </w:rPr>
+        <w:t xml:space="preserve">_______________________20 ____г. </w:t>
       </w:r>
     </w:p>
     <w:p>
@@ -1531,14 +1678,29 @@
           <w:sz w:val="16"/>
         </w:rPr>
         <w:tab/>
-        <w:t xml:space="preserve">(ФИО)  </w:t>
-      </w:r>
+        <w:t>(</w:t>
+      </w:r>
+      <w:proofErr w:type="gramStart"/>
       <w:r>
         <w:rPr>
           <w:rFonts w:ascii="Times New Roman" w:eastAsia="Times New Roman" w:hAnsi="Times New Roman" w:cs="Times New Roman"/>
           <w:sz w:val="16"/>
         </w:rPr>
+        <w:t xml:space="preserve">ФИО)  </w:t>
+      </w:r>
+      <w:r>
+        <w:rPr>
+          <w:rFonts w:ascii="Times New Roman" w:eastAsia="Times New Roman" w:hAnsi="Times New Roman" w:cs="Times New Roman"/>
+          <w:sz w:val="16"/>
+        </w:rPr>
         <w:tab/>
+      </w:r>
+      <w:proofErr w:type="gramEnd"/>
+      <w:r>
+        <w:rPr>
+          <w:rFonts w:ascii="Times New Roman" w:eastAsia="Times New Roman" w:hAnsi="Times New Roman" w:cs="Times New Roman"/>
+          <w:sz w:val="16"/>
+        </w:rPr>
         <w:t xml:space="preserve"> </w:t>
       </w:r>
       <w:r>
@@ -1731,20 +1893,19 @@
     </w:p>
     <w:sdt>
       <w:sdtPr>
+        <w:rPr>
+          <w:rFonts w:ascii="Calibri" w:eastAsia="Calibri" w:hAnsi="Calibri" w:cs="Calibri"/>
+          <w:color w:val="000000"/>
+          <w:sz w:val="22"/>
+          <w:szCs w:val="22"/>
+        </w:rPr>
         <w:id w:val="476882388"/>
         <w:docPartObj>
           <w:docPartGallery w:val="Table of Contents"/>
           <w:docPartUnique/>
         </w:docPartObj>
       </w:sdtPr>
-      <w:sdtEndPr>
-        <w:rPr>
-          <w:rFonts w:ascii="Calibri" w:eastAsia="Calibri" w:hAnsi="Calibri" w:cs="Calibri"/>
-          <w:color w:val="000000"/>
-          <w:sz w:val="22"/>
-          <w:szCs w:val="22"/>
-        </w:rPr>
-      </w:sdtEndPr>
+      <w:sdtEndPr/>
       <w:sdtContent>
         <w:p>
           <w:pPr>
@@ -1787,7 +1948,7 @@
               <w:b/>
               <w:bCs/>
             </w:rPr>
-            <w:t>1. Анализ проблемы и постановка задачи</w:t>
+            <w:t>1. Анализ проблемы</w:t>
           </w:r>
           <w:r>
             <w:ptab w:relativeTo="margin" w:alignment="right" w:leader="dot"/>
@@ -1808,28 +1969,7 @@
               <w:b/>
               <w:bCs/>
             </w:rPr>
-            <w:t>1.</w:t>
-          </w:r>
-          <w:r>
-            <w:rPr>
-              <w:b/>
-              <w:bCs/>
-            </w:rPr>
-            <w:t>1</w:t>
-          </w:r>
-          <w:r>
-            <w:rPr>
-              <w:b/>
-              <w:bCs/>
-            </w:rPr>
-            <w:t xml:space="preserve"> </w:t>
-          </w:r>
-          <w:r>
-            <w:rPr>
-              <w:b/>
-              <w:bCs/>
-            </w:rPr>
-            <w:t xml:space="preserve">Актуальность задачи </w:t>
+            <w:t xml:space="preserve">1.1 Актуальность задачи </w:t>
           </w:r>
           <w:r>
             <w:ptab w:relativeTo="margin" w:alignment="right" w:leader="dot"/>
@@ -1857,14 +1997,49 @@
               <w:b/>
               <w:bCs/>
             </w:rPr>
-            <w:t>1.</w:t>
+            <w:t xml:space="preserve">1.2 Обзор </w:t>
           </w:r>
           <w:r>
             <w:rPr>
               <w:b/>
               <w:bCs/>
             </w:rPr>
-            <w:t>2</w:t>
+            <w:t>систем регулирования здравоохранения</w:t>
+          </w:r>
+          <w:r>
+            <w:ptab w:relativeTo="margin" w:alignment="right" w:leader="dot"/>
+          </w:r>
+          <w:r>
+            <w:rPr>
+              <w:b/>
+              <w:bCs/>
+            </w:rPr>
+            <w:t>7</w:t>
+          </w:r>
+        </w:p>
+        <w:p>
+          <w:pPr>
+            <w:pStyle w:val="11"/>
+            <w:ind w:firstLine="576"/>
+            <w:outlineLvl w:val="0"/>
+            <w:rPr>
+              <w:b/>
+              <w:bCs/>
+            </w:rPr>
+          </w:pPr>
+          <w:r>
+            <w:rPr>
+              <w:b/>
+              <w:bCs/>
+            </w:rPr>
+            <w:t>1</w:t>
+          </w:r>
+          <w:r>
+            <w:rPr>
+              <w:b/>
+              <w:bCs/>
+            </w:rPr>
+            <w:t>.3</w:t>
           </w:r>
           <w:r>
             <w:rPr>
@@ -1878,7 +2053,7 @@
               <w:b/>
               <w:bCs/>
             </w:rPr>
-            <w:t>Обзор литературы</w:t>
+            <w:t>Теоретический обзор области</w:t>
           </w:r>
           <w:r>
             <w:ptab w:relativeTo="margin" w:alignment="right" w:leader="dot"/>
@@ -1892,6 +2067,7 @@
           </w:r>
         </w:p>
         <w:p/>
+        <w:p/>
         <w:p>
           <w:pPr>
             <w:pStyle w:val="21"/>
@@ -2520,15 +2696,7 @@
           <w:sz w:val="28"/>
           <w:szCs w:val="28"/>
         </w:rPr>
-        <w:t xml:space="preserve">применение теории игр в задачах </w:t>
-      </w:r>
-      <w:r>
-        <w:rPr>
-          <w:rFonts w:ascii="Times New Roman" w:hAnsi="Times New Roman" w:cs="Times New Roman"/>
-          <w:sz w:val="28"/>
-          <w:szCs w:val="28"/>
-        </w:rPr>
-        <w:t>здравоохранения</w:t>
+        <w:t xml:space="preserve">системы государственного регулирования здравоохранения </w:t>
       </w:r>
     </w:p>
     <w:p>
@@ -2550,7 +2718,17 @@
           <w:sz w:val="28"/>
           <w:szCs w:val="28"/>
         </w:rPr>
-        <w:t xml:space="preserve">Разработать методы регулирования сервисов </w:t>
+        <w:t>Разработать методы регул</w:t>
+      </w:r>
+      <w:bookmarkStart w:id="3" w:name="_GoBack"/>
+      <w:bookmarkEnd w:id="3"/>
+      <w:r>
+        <w:rPr>
+          <w:rFonts w:ascii="Times New Roman" w:hAnsi="Times New Roman" w:cs="Times New Roman"/>
+          <w:sz w:val="28"/>
+          <w:szCs w:val="28"/>
+        </w:rPr>
+        <w:t xml:space="preserve">ирования сервисов </w:t>
       </w:r>
       <w:r>
         <w:rPr>
@@ -3786,7 +3964,25 @@
           <w:sz w:val="28"/>
           <w:szCs w:val="28"/>
         </w:rPr>
-        <w:t xml:space="preserve"> Каждый мобильный узел, нуждающийся в услугах из облака имеет уникальную</w:t>
+        <w:t xml:space="preserve"> Каждый мобильный узел, нуждающийся в услугах </w:t>
+      </w:r>
+      <w:proofErr w:type="gramStart"/>
+      <w:r>
+        <w:rPr>
+          <w:rFonts w:ascii="Times New Roman" w:hAnsi="Times New Roman" w:cs="Times New Roman"/>
+          <w:sz w:val="28"/>
+          <w:szCs w:val="28"/>
+        </w:rPr>
+        <w:t>из облака</w:t>
+      </w:r>
+      <w:proofErr w:type="gramEnd"/>
+      <w:r>
+        <w:rPr>
+          <w:rFonts w:ascii="Times New Roman" w:hAnsi="Times New Roman" w:cs="Times New Roman"/>
+          <w:sz w:val="28"/>
+          <w:szCs w:val="28"/>
+        </w:rPr>
+        <w:t xml:space="preserve"> имеет уникальную</w:t>
       </w:r>
       <w:r>
         <w:rPr>
@@ -4098,6 +4294,7 @@
           <w:rFonts w:ascii="Times New Roman" w:hAnsi="Times New Roman" w:cs="Times New Roman"/>
           <w:sz w:val="28"/>
           <w:szCs w:val="28"/>
+          <w:lang w:val="en-US"/>
         </w:rPr>
       </w:pPr>
       <w:r>
@@ -4269,7 +4466,16 @@
           <w:sz w:val="28"/>
           <w:szCs w:val="28"/>
         </w:rPr>
-        <w:instrText>ADDIN CSL_CITATION {"citationItems":[{"id":"ITEM-1","itemData":{"DOI":"10.1007/s12008-017-0373-4","ISSN":"19552505","abstract":"Game theory is a branch of mathematics that deals with the analysis of competitive situations in which the outcome of the participants critically depends on the actions of other participants. Popular fields of application include economics and finance, business, military, politics and biology, and more recently it has been applied to several aspects related to networks and Intelligent Transportation Systems. Transportation issues play a major role in big cities under the Smart City paradigm, being transportation systems challenged to be more efficient. One approach to attack this situation is the obvious improvement of infrastructure with the use of information and communication technologies (i.e., with the aid of advances in networks and electronics). However, the obvious constraints found under this line are the technological barriers that limit the efficiency of such transportation systems, especially in big cities that are not necessarily technologically developed. For this cases, there is another approach which take people into account in cooperative solutions such as car sharing programs in any of its forms (e.g. car sharing, ride sharing or car pooling). In this paper, we model and asses a generic car pooling system using game theory. We analyze how and when the Nash Equilibrium is achieved with both pure and mixed strategies. Furthermore, conditions for the program to have an evolutionary stable strategy are studied and conclusions are drawn from this analysis in terms of payoff variables such as profits, incentive expenses and operational costs, remarking the importance of formal approaches to support the decision-making process that industry practitioners, the government and/or citizens deal with in cooperative programs such as car pooling systems. © 2017 Springer-Verlag France","author":[{"dropping-particle":"","family":"Hernández","given":"Roberto","non-dropping-particle":"","parse-names":false,"suffix":""},{"dropping-particle":"","family":"Cárdenas","given":"César","non-dropping-particle":"","parse-names":false,"suffix":""},{"dropping-particle":"","family":"Muñoz","given":"David","non-dropping-particle":"","parse-names":false,"suffix":""}],"container-title":"International Journal on Interactive Design and Manufacturing","id":"ITEM-1","issue":"1","issued":{"date-parts":[["2018"]]},"page":"179-185","publisher":"Springer Paris","title":"Game theory applied to transportation systems in Smart Cities: analysis of evolutionary stable strategies in a generic car pooling system","type":"article-journal","volume":"12"},"uris":["http://www.mendeley.com/documents/?uuid=81d8b0a0-18f3-458a-b5af-c186194812b8"]}],"mendeley":{"formattedCitation":"[8]","plainTextFormattedCitation":"[8]"},"properties":{"noteIndex":0},"schema":"https://github.com/citation-style-language/schema/raw/master/csl-citation.json"}</w:instrText>
+        <w:instrText>ADDIN CSL_CITATION {"citationItems":[{"id":"ITEM-1","itemData":{"DOI":"10.1007/s12008-017-0373-4","ISSN":"19552505","abstract":"Game theory is a branch of mathematics that deals with the analysis of competitive situations in which the outcome of the participants critically depends on the actions of other participants. Popular fields of application include economics and finance, business, military, politics and biology, and more recently it has been applied to several aspects related to networks and Intelligent Transportation Systems. Transportation issues play a major role in big cities under the Smart City paradigm, being transportation systems challenged to be more efficient. One approach to attack this situation is the obvious improvement of infrastructure with the use of information and communication technologies (i.e., with the aid of advances in networks and electronics). However, the obvious constraints found under this line are the technological barriers that limit the efficiency of such transportation systems, especially in big cities that are not necessarily technologically developed. For this cases, there is another approach which take people into account in cooperative solutions such as car sharing programs in any of its forms (e.g. car sharing, ride sharing or car pooling). In this paper, we model and asses a generic car pooling system using game theory. We analyze how and when the Nash Equilibrium is achieved with both pure and mixed strategi</w:instrText>
+      </w:r>
+      <w:r>
+        <w:rPr>
+          <w:rFonts w:ascii="Times New Roman" w:hAnsi="Times New Roman" w:cs="Times New Roman"/>
+          <w:sz w:val="28"/>
+          <w:szCs w:val="28"/>
+          <w:lang w:val="en-US"/>
+        </w:rPr>
+        <w:instrText>es. Furthermore, conditions for the program to have an evolutionary stable strategy are studied and conclusions are drawn from this analysis in terms of payoff variables such as profits, incentive expenses and operational costs, remarking the importance of formal approaches to support the decision-making process that industry practitioners, the government and/or citizens deal with in cooperative programs such as car pooling systems. © 2017 Springer-Verlag France","author":[{"dropping-particle":"","family":"Hernández","given":"Roberto","non-dropping-particle":"","parse-names":false,"suffix":""},{"dropping-particle":"","family":"Cárdenas","given":"César","non-dropping-particle":"","parse-names":false,"suffix":""},{"dropping-particle":"","family":"Muñoz","given":"David","non-dropping-particle":"","parse-names":false,"suffix":""}],"container-title":"International Journal on Interactive Design and Manufacturing","id":"ITEM-1","issue":"1","issued":{"date-parts":[["2018"]]},"page":"179-185","publisher":"Springer Paris","title":"Game theory applied to transportation systems in Smart Cities: analysis of evolutionary stable strategies in a generic car pooling system","type":"article-journal","volume":"12"},"uris":["http://www.mendeley.com/documents/?uuid=81d8b0a0-18f3-458a-b5af-c186194812b8"]}],"mendeley":{"formattedCitation":"[8]","plainTextFormattedCitation":"[8]"},"properties":{"noteIndex":0},"schema":"https://github.com/citation-style-language/schema/raw/master/csl-citation.json"}</w:instrText>
       </w:r>
       <w:r>
         <w:rPr>
@@ -4285,6 +4491,7 @@
           <w:noProof/>
           <w:sz w:val="28"/>
           <w:szCs w:val="28"/>
+          <w:lang w:val="en-US"/>
         </w:rPr>
         <w:t>[8]</w:t>
       </w:r>
@@ -4306,8 +4513,6 @@
           <w:lang w:val="en-US"/>
         </w:rPr>
       </w:pPr>
-      <w:bookmarkStart w:id="3" w:name="_GoBack"/>
-      <w:bookmarkEnd w:id="3"/>
     </w:p>
     <w:p>
       <w:pPr>
@@ -4320,13 +4525,15 @@
           <w:rFonts w:ascii="Times New Roman" w:hAnsi="Times New Roman" w:cs="Times New Roman"/>
           <w:sz w:val="28"/>
           <w:szCs w:val="28"/>
-        </w:rPr>
-      </w:pPr>
-      <w:r>
-        <w:rPr>
-          <w:rFonts w:ascii="Times New Roman" w:hAnsi="Times New Roman" w:cs="Times New Roman"/>
-          <w:sz w:val="28"/>
-          <w:szCs w:val="28"/>
+          <w:lang w:val="en-US"/>
+        </w:rPr>
+      </w:pPr>
+      <w:r>
+        <w:rPr>
+          <w:rFonts w:ascii="Times New Roman" w:hAnsi="Times New Roman" w:cs="Times New Roman"/>
+          <w:sz w:val="28"/>
+          <w:szCs w:val="28"/>
+          <w:lang w:val="en-US"/>
         </w:rPr>
         <w:tab/>
       </w:r>
@@ -4337,177 +4544,197 @@
           <w:rFonts w:ascii="Times New Roman" w:hAnsi="Times New Roman" w:cs="Times New Roman"/>
           <w:sz w:val="28"/>
           <w:szCs w:val="28"/>
-        </w:rPr>
-      </w:pPr>
-    </w:p>
-    <w:p>
-      <w:pPr>
-        <w:rPr>
-          <w:rFonts w:ascii="Times New Roman" w:hAnsi="Times New Roman" w:cs="Times New Roman"/>
-          <w:sz w:val="28"/>
-          <w:szCs w:val="28"/>
-        </w:rPr>
-      </w:pPr>
-    </w:p>
-    <w:p>
-      <w:pPr>
-        <w:rPr>
-          <w:rFonts w:ascii="Times New Roman" w:hAnsi="Times New Roman" w:cs="Times New Roman"/>
-          <w:sz w:val="28"/>
-          <w:szCs w:val="28"/>
-        </w:rPr>
-      </w:pPr>
-    </w:p>
-    <w:p>
-      <w:pPr>
-        <w:rPr>
-          <w:rFonts w:ascii="Times New Roman" w:hAnsi="Times New Roman" w:cs="Times New Roman"/>
-          <w:sz w:val="28"/>
-          <w:szCs w:val="28"/>
-        </w:rPr>
-      </w:pPr>
-    </w:p>
-    <w:p>
-      <w:pPr>
-        <w:rPr>
-          <w:rFonts w:ascii="Times New Roman" w:hAnsi="Times New Roman" w:cs="Times New Roman"/>
-          <w:sz w:val="28"/>
-          <w:szCs w:val="28"/>
-        </w:rPr>
-      </w:pPr>
-    </w:p>
-    <w:p>
-      <w:pPr>
-        <w:rPr>
-          <w:rFonts w:ascii="Times New Roman" w:hAnsi="Times New Roman" w:cs="Times New Roman"/>
-          <w:sz w:val="28"/>
-          <w:szCs w:val="28"/>
-        </w:rPr>
-      </w:pPr>
-    </w:p>
-    <w:p>
-      <w:pPr>
-        <w:rPr>
-          <w:rFonts w:ascii="Times New Roman" w:hAnsi="Times New Roman" w:cs="Times New Roman"/>
-          <w:sz w:val="28"/>
-          <w:szCs w:val="28"/>
-        </w:rPr>
-      </w:pPr>
-    </w:p>
-    <w:p>
-      <w:pPr>
-        <w:rPr>
-          <w:rFonts w:ascii="Times New Roman" w:hAnsi="Times New Roman" w:cs="Times New Roman"/>
-          <w:sz w:val="28"/>
-          <w:szCs w:val="28"/>
-        </w:rPr>
-      </w:pPr>
-    </w:p>
-    <w:p>
-      <w:pPr>
-        <w:rPr>
-          <w:rFonts w:ascii="Times New Roman" w:hAnsi="Times New Roman" w:cs="Times New Roman"/>
-          <w:sz w:val="28"/>
-          <w:szCs w:val="28"/>
-        </w:rPr>
-      </w:pPr>
-    </w:p>
-    <w:p>
-      <w:pPr>
-        <w:rPr>
-          <w:rFonts w:ascii="Times New Roman" w:hAnsi="Times New Roman" w:cs="Times New Roman"/>
-          <w:sz w:val="28"/>
-          <w:szCs w:val="28"/>
-        </w:rPr>
-      </w:pPr>
-    </w:p>
-    <w:p>
-      <w:pPr>
-        <w:rPr>
-          <w:rFonts w:ascii="Times New Roman" w:hAnsi="Times New Roman" w:cs="Times New Roman"/>
-          <w:sz w:val="28"/>
-          <w:szCs w:val="28"/>
-        </w:rPr>
-      </w:pPr>
-    </w:p>
-    <w:p>
-      <w:pPr>
-        <w:rPr>
-          <w:rFonts w:ascii="Times New Roman" w:hAnsi="Times New Roman" w:cs="Times New Roman"/>
-          <w:sz w:val="28"/>
-          <w:szCs w:val="28"/>
-        </w:rPr>
-      </w:pPr>
-    </w:p>
-    <w:p>
-      <w:pPr>
-        <w:rPr>
-          <w:rFonts w:ascii="Times New Roman" w:hAnsi="Times New Roman" w:cs="Times New Roman"/>
-          <w:sz w:val="28"/>
-          <w:szCs w:val="28"/>
-        </w:rPr>
-      </w:pPr>
-    </w:p>
-    <w:p>
-      <w:pPr>
-        <w:rPr>
-          <w:rFonts w:ascii="Times New Roman" w:hAnsi="Times New Roman" w:cs="Times New Roman"/>
-          <w:sz w:val="28"/>
-          <w:szCs w:val="28"/>
-        </w:rPr>
-      </w:pPr>
-    </w:p>
-    <w:p>
-      <w:pPr>
-        <w:rPr>
-          <w:rFonts w:ascii="Times New Roman" w:hAnsi="Times New Roman" w:cs="Times New Roman"/>
-          <w:sz w:val="28"/>
-          <w:szCs w:val="28"/>
-        </w:rPr>
-      </w:pPr>
-    </w:p>
-    <w:p>
-      <w:pPr>
-        <w:rPr>
-          <w:rFonts w:ascii="Times New Roman" w:hAnsi="Times New Roman" w:cs="Times New Roman"/>
-          <w:sz w:val="28"/>
-          <w:szCs w:val="28"/>
-        </w:rPr>
-      </w:pPr>
-    </w:p>
-    <w:p>
-      <w:pPr>
-        <w:rPr>
-          <w:rFonts w:ascii="Times New Roman" w:hAnsi="Times New Roman" w:cs="Times New Roman"/>
-          <w:sz w:val="28"/>
-          <w:szCs w:val="28"/>
-        </w:rPr>
-      </w:pPr>
-    </w:p>
-    <w:p>
-      <w:pPr>
-        <w:rPr>
-          <w:rFonts w:ascii="Times New Roman" w:hAnsi="Times New Roman" w:cs="Times New Roman"/>
-          <w:sz w:val="28"/>
-          <w:szCs w:val="28"/>
-        </w:rPr>
-      </w:pPr>
-    </w:p>
-    <w:p>
-      <w:pPr>
-        <w:rPr>
-          <w:rFonts w:ascii="Times New Roman" w:hAnsi="Times New Roman" w:cs="Times New Roman"/>
-          <w:sz w:val="28"/>
-          <w:szCs w:val="28"/>
-        </w:rPr>
-      </w:pPr>
-    </w:p>
-    <w:p>
-      <w:pPr>
-        <w:rPr>
-          <w:rFonts w:ascii="Times New Roman" w:hAnsi="Times New Roman" w:cs="Times New Roman"/>
-          <w:sz w:val="28"/>
-          <w:szCs w:val="28"/>
+          <w:lang w:val="en-US"/>
+        </w:rPr>
+      </w:pPr>
+    </w:p>
+    <w:p>
+      <w:pPr>
+        <w:rPr>
+          <w:rFonts w:ascii="Times New Roman" w:hAnsi="Times New Roman" w:cs="Times New Roman"/>
+          <w:sz w:val="28"/>
+          <w:szCs w:val="28"/>
+          <w:lang w:val="en-US"/>
+        </w:rPr>
+      </w:pPr>
+    </w:p>
+    <w:p>
+      <w:pPr>
+        <w:rPr>
+          <w:rFonts w:ascii="Times New Roman" w:hAnsi="Times New Roman" w:cs="Times New Roman"/>
+          <w:sz w:val="28"/>
+          <w:szCs w:val="28"/>
+          <w:lang w:val="en-US"/>
+        </w:rPr>
+      </w:pPr>
+    </w:p>
+    <w:p>
+      <w:pPr>
+        <w:rPr>
+          <w:rFonts w:ascii="Times New Roman" w:hAnsi="Times New Roman" w:cs="Times New Roman"/>
+          <w:sz w:val="28"/>
+          <w:szCs w:val="28"/>
+          <w:lang w:val="en-US"/>
+        </w:rPr>
+      </w:pPr>
+    </w:p>
+    <w:p>
+      <w:pPr>
+        <w:rPr>
+          <w:rFonts w:ascii="Times New Roman" w:hAnsi="Times New Roman" w:cs="Times New Roman"/>
+          <w:sz w:val="28"/>
+          <w:szCs w:val="28"/>
+          <w:lang w:val="en-US"/>
+        </w:rPr>
+      </w:pPr>
+    </w:p>
+    <w:p>
+      <w:pPr>
+        <w:rPr>
+          <w:rFonts w:ascii="Times New Roman" w:hAnsi="Times New Roman" w:cs="Times New Roman"/>
+          <w:sz w:val="28"/>
+          <w:szCs w:val="28"/>
+          <w:lang w:val="en-US"/>
+        </w:rPr>
+      </w:pPr>
+    </w:p>
+    <w:p>
+      <w:pPr>
+        <w:rPr>
+          <w:rFonts w:ascii="Times New Roman" w:hAnsi="Times New Roman" w:cs="Times New Roman"/>
+          <w:sz w:val="28"/>
+          <w:szCs w:val="28"/>
+          <w:lang w:val="en-US"/>
+        </w:rPr>
+      </w:pPr>
+    </w:p>
+    <w:p>
+      <w:pPr>
+        <w:rPr>
+          <w:rFonts w:ascii="Times New Roman" w:hAnsi="Times New Roman" w:cs="Times New Roman"/>
+          <w:sz w:val="28"/>
+          <w:szCs w:val="28"/>
+          <w:lang w:val="en-US"/>
+        </w:rPr>
+      </w:pPr>
+    </w:p>
+    <w:p>
+      <w:pPr>
+        <w:rPr>
+          <w:rFonts w:ascii="Times New Roman" w:hAnsi="Times New Roman" w:cs="Times New Roman"/>
+          <w:sz w:val="28"/>
+          <w:szCs w:val="28"/>
+          <w:lang w:val="en-US"/>
+        </w:rPr>
+      </w:pPr>
+    </w:p>
+    <w:p>
+      <w:pPr>
+        <w:rPr>
+          <w:rFonts w:ascii="Times New Roman" w:hAnsi="Times New Roman" w:cs="Times New Roman"/>
+          <w:sz w:val="28"/>
+          <w:szCs w:val="28"/>
+          <w:lang w:val="en-US"/>
+        </w:rPr>
+      </w:pPr>
+    </w:p>
+    <w:p>
+      <w:pPr>
+        <w:rPr>
+          <w:rFonts w:ascii="Times New Roman" w:hAnsi="Times New Roman" w:cs="Times New Roman"/>
+          <w:sz w:val="28"/>
+          <w:szCs w:val="28"/>
+          <w:lang w:val="en-US"/>
+        </w:rPr>
+      </w:pPr>
+    </w:p>
+    <w:p>
+      <w:pPr>
+        <w:rPr>
+          <w:rFonts w:ascii="Times New Roman" w:hAnsi="Times New Roman" w:cs="Times New Roman"/>
+          <w:sz w:val="28"/>
+          <w:szCs w:val="28"/>
+          <w:lang w:val="en-US"/>
+        </w:rPr>
+      </w:pPr>
+    </w:p>
+    <w:p>
+      <w:pPr>
+        <w:rPr>
+          <w:rFonts w:ascii="Times New Roman" w:hAnsi="Times New Roman" w:cs="Times New Roman"/>
+          <w:sz w:val="28"/>
+          <w:szCs w:val="28"/>
+          <w:lang w:val="en-US"/>
+        </w:rPr>
+      </w:pPr>
+    </w:p>
+    <w:p>
+      <w:pPr>
+        <w:rPr>
+          <w:rFonts w:ascii="Times New Roman" w:hAnsi="Times New Roman" w:cs="Times New Roman"/>
+          <w:sz w:val="28"/>
+          <w:szCs w:val="28"/>
+          <w:lang w:val="en-US"/>
+        </w:rPr>
+      </w:pPr>
+    </w:p>
+    <w:p>
+      <w:pPr>
+        <w:rPr>
+          <w:rFonts w:ascii="Times New Roman" w:hAnsi="Times New Roman" w:cs="Times New Roman"/>
+          <w:sz w:val="28"/>
+          <w:szCs w:val="28"/>
+          <w:lang w:val="en-US"/>
+        </w:rPr>
+      </w:pPr>
+    </w:p>
+    <w:p>
+      <w:pPr>
+        <w:rPr>
+          <w:rFonts w:ascii="Times New Roman" w:hAnsi="Times New Roman" w:cs="Times New Roman"/>
+          <w:sz w:val="28"/>
+          <w:szCs w:val="28"/>
+          <w:lang w:val="en-US"/>
+        </w:rPr>
+      </w:pPr>
+    </w:p>
+    <w:p>
+      <w:pPr>
+        <w:rPr>
+          <w:rFonts w:ascii="Times New Roman" w:hAnsi="Times New Roman" w:cs="Times New Roman"/>
+          <w:sz w:val="28"/>
+          <w:szCs w:val="28"/>
+          <w:lang w:val="en-US"/>
+        </w:rPr>
+      </w:pPr>
+    </w:p>
+    <w:p>
+      <w:pPr>
+        <w:rPr>
+          <w:rFonts w:ascii="Times New Roman" w:hAnsi="Times New Roman" w:cs="Times New Roman"/>
+          <w:sz w:val="28"/>
+          <w:szCs w:val="28"/>
+          <w:lang w:val="en-US"/>
+        </w:rPr>
+      </w:pPr>
+    </w:p>
+    <w:p>
+      <w:pPr>
+        <w:rPr>
+          <w:rFonts w:ascii="Times New Roman" w:hAnsi="Times New Roman" w:cs="Times New Roman"/>
+          <w:sz w:val="28"/>
+          <w:szCs w:val="28"/>
+          <w:lang w:val="en-US"/>
+        </w:rPr>
+      </w:pPr>
+    </w:p>
+    <w:p>
+      <w:pPr>
+        <w:rPr>
+          <w:rFonts w:ascii="Times New Roman" w:hAnsi="Times New Roman" w:cs="Times New Roman"/>
+          <w:sz w:val="28"/>
+          <w:szCs w:val="28"/>
+          <w:lang w:val="en-US"/>
         </w:rPr>
       </w:pPr>
     </w:p>
@@ -4518,12 +4745,14 @@
           <w:b/>
           <w:sz w:val="30"/>
           <w:szCs w:val="30"/>
+          <w:lang w:val="en-US"/>
         </w:rPr>
       </w:pPr>
       <w:r>
         <w:rPr>
           <w:sz w:val="30"/>
           <w:szCs w:val="30"/>
+          <w:lang w:val="en-US"/>
         </w:rPr>
         <w:br w:type="page"/>
       </w:r>
@@ -4577,6 +4806,7 @@
           <w:noProof/>
           <w:sz w:val="28"/>
           <w:szCs w:val="24"/>
+          <w:lang w:val="en-US"/>
         </w:rPr>
       </w:pPr>
       <w:r>
@@ -4691,6 +4921,7 @@
           <w:noProof/>
           <w:sz w:val="28"/>
           <w:szCs w:val="24"/>
+          <w:lang w:val="en-US"/>
         </w:rPr>
         <w:t>[1]</w:t>
       </w:r>
@@ -4700,6 +4931,7 @@
           <w:noProof/>
           <w:sz w:val="28"/>
           <w:szCs w:val="24"/>
+          <w:lang w:val="en-US"/>
         </w:rPr>
         <w:tab/>
         <w:t xml:space="preserve">M. Lauzi and M. Lauzi, “Smart City,” </w:t>
@@ -4712,6 +4944,7 @@
           <w:noProof/>
           <w:sz w:val="28"/>
           <w:szCs w:val="24"/>
+          <w:lang w:val="en-US"/>
         </w:rPr>
         <w:t>Smart City</w:t>
       </w:r>
@@ -4721,6 +4954,7 @@
           <w:noProof/>
           <w:sz w:val="28"/>
           <w:szCs w:val="24"/>
+          <w:lang w:val="en-US"/>
         </w:rPr>
         <w:t>, pp. 1–8, 2018.</w:t>
       </w:r>
@@ -4738,6 +4972,7 @@
           <w:noProof/>
           <w:sz w:val="28"/>
           <w:szCs w:val="24"/>
+          <w:lang w:val="en-US"/>
         </w:rPr>
       </w:pPr>
       <w:r>
@@ -4746,6 +4981,7 @@
           <w:noProof/>
           <w:sz w:val="28"/>
           <w:szCs w:val="24"/>
+          <w:lang w:val="en-US"/>
         </w:rPr>
         <w:t>[2]</w:t>
       </w:r>
@@ -4755,6 +4991,7 @@
           <w:noProof/>
           <w:sz w:val="28"/>
           <w:szCs w:val="24"/>
+          <w:lang w:val="en-US"/>
         </w:rPr>
         <w:tab/>
         <w:t xml:space="preserve">S. V. Kovalchuk, M. A. Moskalenko, and A. N. Yakovlev, “Towards model-based policy elaboration on city scale using game theory: Application to ambulance dispatching,” in </w:t>
@@ -4767,6 +5004,7 @@
           <w:noProof/>
           <w:sz w:val="28"/>
           <w:szCs w:val="24"/>
+          <w:lang w:val="en-US"/>
         </w:rPr>
         <w:t>Lecture Notes in Computer Science (including subseries Lecture Notes in Artificial Intelligence and Lecture Notes in Bioinformatics)</w:t>
       </w:r>
@@ -4776,6 +5014,7 @@
           <w:noProof/>
           <w:sz w:val="28"/>
           <w:szCs w:val="24"/>
+          <w:lang w:val="en-US"/>
         </w:rPr>
         <w:t>, 2018.</w:t>
       </w:r>
@@ -4793,6 +5032,7 @@
           <w:noProof/>
           <w:sz w:val="28"/>
           <w:szCs w:val="24"/>
+          <w:lang w:val="en-US"/>
         </w:rPr>
       </w:pPr>
       <w:r>
@@ -4801,6 +5041,7 @@
           <w:noProof/>
           <w:sz w:val="28"/>
           <w:szCs w:val="24"/>
+          <w:lang w:val="en-US"/>
         </w:rPr>
         <w:t>[3]</w:t>
       </w:r>
@@ -4810,6 +5051,7 @@
           <w:noProof/>
           <w:sz w:val="28"/>
           <w:szCs w:val="24"/>
+          <w:lang w:val="en-US"/>
         </w:rPr>
         <w:tab/>
         <w:t>D. Darmoul, L. Baricault, C. Sapin, I. Chantret, G. Trugnan, and M. Rousset, “Health in 2015 from MDGs Millennium Development Goals to SDGs Sustainable Development Goals,” 1991.</w:t>
@@ -4828,6 +5070,7 @@
           <w:noProof/>
           <w:sz w:val="28"/>
           <w:szCs w:val="24"/>
+          <w:lang w:val="en-US"/>
         </w:rPr>
       </w:pPr>
       <w:r>
@@ -4836,6 +5079,7 @@
           <w:noProof/>
           <w:sz w:val="28"/>
           <w:szCs w:val="24"/>
+          <w:lang w:val="en-US"/>
         </w:rPr>
         <w:t>[4]</w:t>
       </w:r>
@@ -4845,6 +5089,7 @@
           <w:noProof/>
           <w:sz w:val="28"/>
           <w:szCs w:val="24"/>
+          <w:lang w:val="en-US"/>
         </w:rPr>
         <w:tab/>
         <w:t xml:space="preserve">G. De Luca, H. Suryapranata, J. P. Ottervanger, and E. M. Antman, “Time Delay to Treatment and Mortality in Primary Angioplasty for Acute Myocardial Infarction,” </w:t>
@@ -4857,6 +5102,7 @@
           <w:noProof/>
           <w:sz w:val="28"/>
           <w:szCs w:val="24"/>
+          <w:lang w:val="en-US"/>
         </w:rPr>
         <w:t>Circulation</w:t>
       </w:r>
@@ -4866,6 +5112,7 @@
           <w:noProof/>
           <w:sz w:val="28"/>
           <w:szCs w:val="24"/>
+          <w:lang w:val="en-US"/>
         </w:rPr>
         <w:t>, vol. 109, no. 10, pp. 1223–1225, Mar. 2004.</w:t>
       </w:r>
@@ -4883,6 +5130,7 @@
           <w:noProof/>
           <w:sz w:val="28"/>
           <w:szCs w:val="24"/>
+          <w:lang w:val="en-US"/>
         </w:rPr>
       </w:pPr>
       <w:r>
@@ -4891,6 +5139,7 @@
           <w:noProof/>
           <w:sz w:val="28"/>
           <w:szCs w:val="24"/>
+          <w:lang w:val="en-US"/>
         </w:rPr>
         <w:t>[5]</w:t>
       </w:r>
@@ -4900,6 +5149,7 @@
           <w:noProof/>
           <w:sz w:val="28"/>
           <w:szCs w:val="24"/>
+          <w:lang w:val="en-US"/>
         </w:rPr>
         <w:tab/>
         <w:t xml:space="preserve">S. Deo and I. Gurvich, “Centralized vs. Decentralized Ambulance Diversion: A Network Perspective,” </w:t>
@@ -4912,6 +5162,7 @@
           <w:noProof/>
           <w:sz w:val="28"/>
           <w:szCs w:val="24"/>
+          <w:lang w:val="en-US"/>
         </w:rPr>
         <w:t>Ssrn</w:t>
       </w:r>
@@ -4921,6 +5172,7 @@
           <w:noProof/>
           <w:sz w:val="28"/>
           <w:szCs w:val="24"/>
+          <w:lang w:val="en-US"/>
         </w:rPr>
         <w:t>, no. December 2015, 2010.</w:t>
       </w:r>
@@ -4938,6 +5190,7 @@
           <w:noProof/>
           <w:sz w:val="28"/>
           <w:szCs w:val="24"/>
+          <w:lang w:val="en-US"/>
         </w:rPr>
       </w:pPr>
       <w:r>
@@ -4946,6 +5199,7 @@
           <w:noProof/>
           <w:sz w:val="28"/>
           <w:szCs w:val="24"/>
+          <w:lang w:val="en-US"/>
         </w:rPr>
         <w:t>[6]</w:t>
       </w:r>
@@ -4955,6 +5209,7 @@
           <w:noProof/>
           <w:sz w:val="28"/>
           <w:szCs w:val="24"/>
+          <w:lang w:val="en-US"/>
         </w:rPr>
         <w:tab/>
         <w:t xml:space="preserve">N. Kumar, K. Kaur, A. Jindal, and J. J. P. C. Rodrigues, “Providing healthcare services on-the-fly using multi-player cooperation game theory in Internet of Vehicles (IoV) environment,” </w:t>
@@ -4967,6 +5222,7 @@
           <w:noProof/>
           <w:sz w:val="28"/>
           <w:szCs w:val="24"/>
+          <w:lang w:val="en-US"/>
         </w:rPr>
         <w:t>Digit. Commun. Networks</w:t>
       </w:r>
@@ -4976,6 +5232,7 @@
           <w:noProof/>
           <w:sz w:val="28"/>
           <w:szCs w:val="24"/>
+          <w:lang w:val="en-US"/>
         </w:rPr>
         <w:t>, vol. 1, no. 3, pp. 191–203, 2015.</w:t>
       </w:r>
@@ -4993,6 +5250,7 @@
           <w:noProof/>
           <w:sz w:val="28"/>
           <w:szCs w:val="24"/>
+          <w:lang w:val="en-US"/>
         </w:rPr>
       </w:pPr>
       <w:r>
@@ -5001,6 +5259,7 @@
           <w:noProof/>
           <w:sz w:val="28"/>
           <w:szCs w:val="24"/>
+          <w:lang w:val="en-US"/>
         </w:rPr>
         <w:t>[7]</w:t>
       </w:r>
@@ -5010,6 +5269,7 @@
           <w:noProof/>
           <w:sz w:val="28"/>
           <w:szCs w:val="24"/>
+          <w:lang w:val="en-US"/>
         </w:rPr>
         <w:tab/>
         <w:t xml:space="preserve">M. D. Agee and Z. Gates, “Lessons from game theory about healthcare system price inflation: Evidence from a community-level case study,” </w:t>
@@ -5022,6 +5282,7 @@
           <w:noProof/>
           <w:sz w:val="28"/>
           <w:szCs w:val="24"/>
+          <w:lang w:val="en-US"/>
         </w:rPr>
         <w:t>Appl. Health Econ. Health Policy</w:t>
       </w:r>
@@ -5031,6 +5292,7 @@
           <w:noProof/>
           <w:sz w:val="28"/>
           <w:szCs w:val="24"/>
+          <w:lang w:val="en-US"/>
         </w:rPr>
         <w:t>, vol. 11, no. 1, pp. 45–51, 2013.</w:t>
       </w:r>
@@ -5055,6 +5317,7 @@
           <w:noProof/>
           <w:sz w:val="28"/>
           <w:szCs w:val="24"/>
+          <w:lang w:val="en-US"/>
         </w:rPr>
         <w:t>[8]</w:t>
       </w:r>
@@ -5064,6 +5327,7 @@
           <w:noProof/>
           <w:sz w:val="28"/>
           <w:szCs w:val="24"/>
+          <w:lang w:val="en-US"/>
         </w:rPr>
         <w:tab/>
         <w:t xml:space="preserve">R. Hernández, C. Cárdenas, and D. Muñoz, “Game theory applied to transportation systems in Smart Cities: analysis of evolutionary stable strategies in a generic car pooling system,” </w:t>
@@ -5076,8 +5340,20 @@
           <w:noProof/>
           <w:sz w:val="28"/>
           <w:szCs w:val="24"/>
-        </w:rPr>
-        <w:t>Int. J. Interact. Des. Manuf.</w:t>
+          <w:lang w:val="en-US"/>
+        </w:rPr>
+        <w:t xml:space="preserve">Int. J. Interact. </w:t>
+      </w:r>
+      <w:r>
+        <w:rPr>
+          <w:rFonts w:ascii="Times New Roman" w:hAnsi="Times New Roman" w:cs="Times New Roman"/>
+          <w:i/>
+          <w:iCs/>
+          <w:noProof/>
+          <w:sz w:val="28"/>
+          <w:szCs w:val="24"/>
+        </w:rPr>
+        <w:t>Des. Manuf.</w:t>
       </w:r>
       <w:r>
         <w:rPr>
@@ -6304,6 +6580,7 @@
     <w:lsdException w:name="HTML Sample" w:semiHidden="1" w:unhideWhenUsed="1"/>
     <w:lsdException w:name="HTML Typewriter" w:semiHidden="1" w:unhideWhenUsed="1"/>
     <w:lsdException w:name="HTML Variable" w:semiHidden="1" w:unhideWhenUsed="1"/>
+    <w:lsdException w:name="Normal Table" w:semiHidden="1" w:unhideWhenUsed="1"/>
     <w:lsdException w:name="annotation subject" w:semiHidden="1" w:unhideWhenUsed="1"/>
     <w:lsdException w:name="No List" w:semiHidden="1" w:unhideWhenUsed="1"/>
     <w:lsdException w:name="Outline List 1" w:semiHidden="1" w:unhideWhenUsed="1"/>
@@ -6346,8 +6623,11 @@
     <w:lsdException w:name="Table Contemporary" w:semiHidden="1" w:unhideWhenUsed="1"/>
     <w:lsdException w:name="Table Elegant" w:semiHidden="1" w:unhideWhenUsed="1"/>
     <w:lsdException w:name="Table Professional" w:semiHidden="1" w:unhideWhenUsed="1"/>
+    <w:lsdException w:name="Table Subtle 1" w:semiHidden="1" w:unhideWhenUsed="1"/>
     <w:lsdException w:name="Table Subtle 2" w:semiHidden="1" w:unhideWhenUsed="1"/>
     <w:lsdException w:name="Table Web 1" w:semiHidden="1" w:unhideWhenUsed="1"/>
+    <w:lsdException w:name="Table Web 2" w:semiHidden="1" w:unhideWhenUsed="1"/>
+    <w:lsdException w:name="Table Web 3" w:semiHidden="1" w:unhideWhenUsed="1"/>
     <w:lsdException w:name="Balloon Text" w:semiHidden="1" w:unhideWhenUsed="1"/>
     <w:lsdException w:name="Table Grid" w:uiPriority="39"/>
     <w:lsdException w:name="Table Theme" w:semiHidden="1" w:unhideWhenUsed="1"/>
@@ -7176,7 +7456,7 @@
 </file>
 
 <file path=customXml/itemProps1.xml><?xml version="1.0" encoding="utf-8"?>
-<ds:datastoreItem xmlns:ds="http://schemas.openxmlformats.org/officeDocument/2006/customXml" ds:itemID="{2332E9F1-371C-454B-B079-6C2D69E54652}">
+<ds:datastoreItem xmlns:ds="http://schemas.openxmlformats.org/officeDocument/2006/customXml" ds:itemID="{7ECA321C-1586-421B-82D7-CAE6E6D80E7B}">
   <ds:schemaRefs>
     <ds:schemaRef ds:uri="http://schemas.openxmlformats.org/officeDocument/2006/bibliography"/>
   </ds:schemaRefs>

</xml_diff>